<commit_message>
Updating SEO Word Document
</commit_message>
<xml_diff>
--- a/Articles/2025/1-Blender-Continued/8-Creating-Curves/7-Mirroring-And-Joining-The-Curve/Z Generic SEO for Blender Documents.docx
+++ b/Articles/2025/1-Blender-Continued/8-Creating-Curves/7-Mirroring-And-Joining-The-Curve/Z Generic SEO for Blender Documents.docx
@@ -19,7 +19,7 @@
         <w:t>" content="</w:t>
       </w:r>
       <w:r>
-        <w:t>4 Adding the Bezier Circle</w:t>
+        <w:t>7 Mirroring and Joining the Curve</w:t>
       </w:r>
       <w:r>
         <w:t xml:space="preserve"> "&gt;</w:t>
@@ -78,7 +78,10 @@
         <w:t xml:space="preserve"> </w:t>
       </w:r>
       <w:r>
-        <w:t xml:space="preserve">Adding a Bezier Circle, </w:t>
+        <w:t>Mirroring and Joining a Curve</w:t>
+      </w:r>
+      <w:r>
+        <w:t xml:space="preserve">, </w:t>
       </w:r>
       <w:r>
         <w:t>Blender, 3D Modeling, Animation, Graphic Art</w:t>
@@ -114,13 +117,10 @@
         <w:t xml:space="preserve">explains </w:t>
       </w:r>
       <w:r>
-        <w:t xml:space="preserve">how to add a </w:t>
-      </w:r>
-      <w:r>
-        <w:t xml:space="preserve">Bezier Circle, </w:t>
-      </w:r>
-      <w:r>
-        <w:t>to the existing Bezier Curve</w:t>
+        <w:t xml:space="preserve">how </w:t>
+      </w:r>
+      <w:r>
+        <w:t>mirror and join a curve in Blender</w:t>
       </w:r>
       <w:r>
         <w:t>/&gt;</w:t>
@@ -144,7 +144,10 @@
       </w:r>
       <w:bookmarkStart w:id="1" w:name="_Hlk192135494"/>
       <w:r>
-        <w:t xml:space="preserve">Adding a Bezier Circle, </w:t>
+        <w:t>Mirroring and Joining a Curve</w:t>
+      </w:r>
+      <w:r>
+        <w:t xml:space="preserve">, </w:t>
       </w:r>
       <w:bookmarkEnd w:id="1"/>
       <w:r>
@@ -219,7 +222,7 @@
         <w:t>" content="</w:t>
       </w:r>
       <w:r>
-        <w:t>Thursday, March 6, 2025</w:t>
+        <w:t>Wednesday, March 12, 2025</w:t>
       </w:r>
       <w:r>
         <w:t>" /&gt;</w:t>
@@ -247,7 +250,7 @@
         <w:t xml:space="preserve"> https://starsindust.github.io/</w:t>
       </w:r>
       <w:r>
-        <w:t>Enlightenment/Articles/2025/1-Blender-Continued/8-Creating-Curves/4-Adding-The-%20Bezier-Circle/4-Adding-The-Bezier-Circle.html</w:t>
+        <w:t>Enlightenment/Articles/2025/1-Blender-Continued/8-Creating-Curves/7-Mirroring-And-Joining-The-Curve/7-Mirroring-And-Joining-The-Curve.html</w:t>
       </w:r>
       <w:r>
         <w:t>"&gt;</w:t>

</xml_diff>